<commit_message>
complement of melt (aka pivot) is dcast
</commit_message>
<xml_diff>
--- a/cheatsheet_SQL_R.docx
+++ b/cheatsheet_SQL_R.docx
@@ -4,15 +4,7 @@
   <w:body>
     <w:p>
       <w:r>
-        <w:t xml:space="preserve">These are the points which then </w:t>
-      </w:r>
-      <w:proofErr w:type="gramStart"/>
-      <w:r>
-        <w:t>have to</w:t>
-      </w:r>
-      <w:proofErr w:type="gramEnd"/>
-      <w:r>
-        <w:t xml:space="preserve"> be processed into a cheat sheet</w:t>
+        <w:t>These are the points which then have to be processed into a cheat sheet</w:t>
       </w:r>
       <w:r>
         <w:t>.</w:t>
@@ -29,21 +21,11 @@
       <w:r>
         <w:t>table(</w:t>
       </w:r>
-      <w:proofErr w:type="spellStart"/>
       <w:r>
         <w:t>tit_train$</w:t>
       </w:r>
-      <w:proofErr w:type="gramStart"/>
-      <w:r>
-        <w:t>Title</w:t>
-      </w:r>
-      <w:proofErr w:type="spellEnd"/>
-      <w:r>
-        <w:t>)#</w:t>
-      </w:r>
-      <w:proofErr w:type="gramEnd"/>
-      <w:r>
-        <w:t>group by and count/length</w:t>
+      <w:r>
+        <w:t>Title)#group by and count/length</w:t>
       </w:r>
     </w:p>
     <w:p>
@@ -97,7 +79,6 @@
         </w:rPr>
         <w:t xml:space="preserve"> </w:t>
       </w:r>
-      <w:proofErr w:type="gramStart"/>
       <w:r>
         <w:rPr>
           <w:rFonts w:ascii="Consolas" w:hAnsi="Consolas" w:cs="Consolas"/>
@@ -114,17 +95,7 @@
           <w:sz w:val="19"/>
           <w:szCs w:val="19"/>
         </w:rPr>
-        <w:t>(</w:t>
-      </w:r>
-      <w:proofErr w:type="gramEnd"/>
-      <w:r>
-        <w:rPr>
-          <w:rFonts w:ascii="Consolas" w:hAnsi="Consolas" w:cs="Consolas"/>
-          <w:color w:val="808080"/>
-          <w:sz w:val="19"/>
-          <w:szCs w:val="19"/>
-        </w:rPr>
-        <w:t>*)</w:t>
+        <w:t>(*)</w:t>
       </w:r>
       <w:r>
         <w:rPr>
@@ -151,19 +122,8 @@
           <w:sz w:val="19"/>
           <w:szCs w:val="19"/>
         </w:rPr>
-        <w:t xml:space="preserve"> </w:t>
-      </w:r>
-      <w:proofErr w:type="spellStart"/>
-      <w:r>
-        <w:rPr>
-          <w:rFonts w:ascii="Consolas" w:hAnsi="Consolas" w:cs="Consolas"/>
-          <w:color w:val="000000"/>
-          <w:sz w:val="19"/>
-          <w:szCs w:val="19"/>
-        </w:rPr>
-        <w:t>cnt</w:t>
-      </w:r>
-      <w:proofErr w:type="spellEnd"/>
+        <w:t xml:space="preserve"> cnt</w:t>
+      </w:r>
     </w:p>
     <w:p>
       <w:pPr>
@@ -196,19 +156,8 @@
           <w:sz w:val="19"/>
           <w:szCs w:val="19"/>
         </w:rPr>
-        <w:t xml:space="preserve"> </w:t>
-      </w:r>
-      <w:proofErr w:type="spellStart"/>
-      <w:r>
-        <w:rPr>
-          <w:rFonts w:ascii="Consolas" w:hAnsi="Consolas" w:cs="Consolas"/>
-          <w:color w:val="000000"/>
-          <w:sz w:val="19"/>
-          <w:szCs w:val="19"/>
-        </w:rPr>
-        <w:t>tit_train</w:t>
-      </w:r>
-      <w:proofErr w:type="spellEnd"/>
+        <w:t xml:space="preserve"> tit_train</w:t>
+      </w:r>
     </w:p>
     <w:p>
       <w:pPr>
@@ -263,37 +212,14 @@
           <w:numId w:val="1"/>
         </w:numPr>
       </w:pPr>
-      <w:proofErr w:type="gramStart"/>
-      <w:r>
-        <w:t>table(</w:t>
-      </w:r>
-      <w:proofErr w:type="spellStart"/>
-      <w:proofErr w:type="gramEnd"/>
-      <w:r>
-        <w:t>tit_train$Sex</w:t>
-      </w:r>
-      <w:proofErr w:type="spellEnd"/>
-      <w:r>
-        <w:t>,</w:t>
-      </w:r>
-      <w:r>
-        <w:t xml:space="preserve"> </w:t>
-      </w:r>
-      <w:proofErr w:type="spellStart"/>
-      <w:r>
-        <w:t>tit_train$Title</w:t>
-      </w:r>
-      <w:proofErr w:type="spellEnd"/>
-      <w:r>
-        <w:t xml:space="preserve">) #equivalent to </w:t>
-      </w:r>
-      <w:proofErr w:type="spellStart"/>
-      <w:r>
-        <w:t>groupby</w:t>
-      </w:r>
-      <w:proofErr w:type="spellEnd"/>
-      <w:r>
-        <w:t xml:space="preserve"> with implicit count/length using a case statement</w:t>
+      <w:r>
+        <w:t>table(tit_train$Sex,</w:t>
+      </w:r>
+      <w:r>
+        <w:t xml:space="preserve"> </w:t>
+      </w:r>
+      <w:r>
+        <w:t>tit_train$Title) #equivalent to groupby with implicit count/length using a case statement</w:t>
       </w:r>
     </w:p>
     <w:p>
@@ -354,7 +280,6 @@
         </w:rPr>
         <w:tab/>
       </w:r>
-      <w:proofErr w:type="gramStart"/>
       <w:r>
         <w:rPr>
           <w:rFonts w:ascii="Consolas" w:hAnsi="Consolas" w:cs="Consolas"/>
@@ -373,7 +298,6 @@
         </w:rPr>
         <w:t>sum</w:t>
       </w:r>
-      <w:proofErr w:type="gramEnd"/>
       <w:r>
         <w:rPr>
           <w:rFonts w:ascii="Consolas" w:hAnsi="Consolas" w:cs="Consolas"/>
@@ -560,7 +484,6 @@
           <w:szCs w:val="19"/>
         </w:rPr>
       </w:pPr>
-      <w:proofErr w:type="gramStart"/>
       <w:r>
         <w:rPr>
           <w:rFonts w:ascii="Consolas" w:hAnsi="Consolas" w:cs="Consolas"/>
@@ -579,7 +502,6 @@
         </w:rPr>
         <w:t>count</w:t>
       </w:r>
-      <w:proofErr w:type="gramEnd"/>
       <w:r>
         <w:rPr>
           <w:rFonts w:ascii="Consolas" w:hAnsi="Consolas" w:cs="Consolas"/>
@@ -803,7 +725,6 @@
         </w:rPr>
         <w:tab/>
       </w:r>
-      <w:proofErr w:type="gramStart"/>
       <w:r>
         <w:rPr>
           <w:rFonts w:ascii="Consolas" w:hAnsi="Consolas" w:cs="Consolas"/>
@@ -822,7 +743,6 @@
         </w:rPr>
         <w:t>count</w:t>
       </w:r>
-      <w:proofErr w:type="gramEnd"/>
       <w:r>
         <w:rPr>
           <w:rFonts w:ascii="Consolas" w:hAnsi="Consolas" w:cs="Consolas"/>
@@ -1010,7 +930,6 @@
         </w:rPr>
         <w:tab/>
       </w:r>
-      <w:proofErr w:type="gramStart"/>
       <w:r>
         <w:rPr>
           <w:rFonts w:ascii="Consolas" w:hAnsi="Consolas" w:cs="Consolas"/>
@@ -1029,7 +948,6 @@
         </w:rPr>
         <w:t>sum</w:t>
       </w:r>
-      <w:proofErr w:type="gramEnd"/>
       <w:r>
         <w:rPr>
           <w:rFonts w:ascii="Consolas" w:hAnsi="Consolas" w:cs="Consolas"/>
@@ -1224,19 +1142,8 @@
           <w:sz w:val="19"/>
           <w:szCs w:val="19"/>
         </w:rPr>
-        <w:t xml:space="preserve"> </w:t>
-      </w:r>
-      <w:proofErr w:type="spellStart"/>
-      <w:r>
-        <w:rPr>
-          <w:rFonts w:ascii="Consolas" w:hAnsi="Consolas" w:cs="Consolas"/>
-          <w:color w:val="000000"/>
-          <w:sz w:val="19"/>
-          <w:szCs w:val="19"/>
-        </w:rPr>
-        <w:t>tit_train</w:t>
-      </w:r>
-      <w:proofErr w:type="spellEnd"/>
+        <w:t xml:space="preserve"> tit_train</w:t>
+      </w:r>
     </w:p>
     <w:p>
       <w:pPr>
@@ -1293,34 +1200,14 @@
           <w:numId w:val="1"/>
         </w:numPr>
       </w:pPr>
-      <w:proofErr w:type="spellStart"/>
-      <w:proofErr w:type="gramStart"/>
-      <w:r>
-        <w:t>tapply</w:t>
-      </w:r>
-      <w:proofErr w:type="spellEnd"/>
-      <w:r>
-        <w:t>(</w:t>
-      </w:r>
-      <w:proofErr w:type="spellStart"/>
-      <w:proofErr w:type="gramEnd"/>
-      <w:r>
-        <w:t>tit_train$Sex</w:t>
-      </w:r>
-      <w:proofErr w:type="spellEnd"/>
-      <w:r>
-        <w:t>,</w:t>
-      </w:r>
-      <w:r>
-        <w:t xml:space="preserve"> </w:t>
-      </w:r>
-      <w:proofErr w:type="spellStart"/>
-      <w:r>
-        <w:t>tit_train$Title</w:t>
-      </w:r>
-      <w:proofErr w:type="spellEnd"/>
-      <w:r>
-        <w:t>,</w:t>
+      <w:r>
+        <w:t>tapply(tit_train$Sex,</w:t>
+      </w:r>
+      <w:r>
+        <w:t xml:space="preserve"> </w:t>
+      </w:r>
+      <w:r>
+        <w:t>tit_train$Title,</w:t>
       </w:r>
       <w:r>
         <w:t xml:space="preserve"> </w:t>
@@ -1341,37 +1228,14 @@
         <w:t>ying</w:t>
       </w:r>
       <w:r>
-        <w:t xml:space="preserve"> ‘Title’ grouping to the </w:t>
-      </w:r>
-      <w:proofErr w:type="spellStart"/>
-      <w:r>
-        <w:t>dataframe</w:t>
-      </w:r>
-      <w:proofErr w:type="spellEnd"/>
+        <w:t xml:space="preserve"> ‘Title’ grouping to the dataframe</w:t>
+      </w:r>
       <w:r>
         <w:t xml:space="preserve">. </w:t>
       </w:r>
-      <w:proofErr w:type="spellStart"/>
-      <w:r>
-        <w:t>tapply</w:t>
-      </w:r>
-      <w:proofErr w:type="spellEnd"/>
-      <w:r>
-        <w:t xml:space="preserve"> calculates </w:t>
-      </w:r>
-      <w:proofErr w:type="gramStart"/>
-      <w:r>
-        <w:t>count(</w:t>
-      </w:r>
-      <w:proofErr w:type="gramEnd"/>
-      <w:r>
-        <w:t xml:space="preserve">Sex) by applying ‘Title’ grouping to the </w:t>
-      </w:r>
-      <w:proofErr w:type="spellStart"/>
-      <w:r>
-        <w:t>dataframe</w:t>
-      </w:r>
-      <w:proofErr w:type="spellEnd"/>
+      <w:r>
+        <w:t>tapply calculates count(Sex) by applying ‘Title’ grouping to the dataframe</w:t>
+      </w:r>
       <w:r>
         <w:t xml:space="preserve"> (so it excludes null Sex column values)</w:t>
       </w:r>
@@ -1379,26 +1243,10 @@
         <w:t>.</w:t>
       </w:r>
       <w:r>
-        <w:t xml:space="preserve"> </w:t>
-      </w:r>
-      <w:proofErr w:type="spellStart"/>
-      <w:r>
-        <w:t>Tapply</w:t>
-      </w:r>
-      <w:proofErr w:type="spellEnd"/>
-      <w:r>
-        <w:t xml:space="preserve"> applies an aggregation</w:t>
-      </w:r>
-      <w:r>
-        <w:t xml:space="preserve"> to column(vector) in a </w:t>
-      </w:r>
-      <w:proofErr w:type="spellStart"/>
-      <w:r>
-        <w:t>dataframe</w:t>
-      </w:r>
-      <w:proofErr w:type="spellEnd"/>
-      <w:r>
-        <w:t>.</w:t>
+        <w:t xml:space="preserve"> Tapply applies an aggregation</w:t>
+      </w:r>
+      <w:r>
+        <w:t xml:space="preserve"> to column(vector) in a dataframe.</w:t>
       </w:r>
     </w:p>
     <w:p>
@@ -1452,7 +1300,6 @@
         </w:rPr>
         <w:t xml:space="preserve"> </w:t>
       </w:r>
-      <w:proofErr w:type="gramStart"/>
       <w:r>
         <w:rPr>
           <w:rFonts w:ascii="Consolas" w:hAnsi="Consolas" w:cs="Consolas"/>
@@ -1471,7 +1318,6 @@
         </w:rPr>
         <w:t>(</w:t>
       </w:r>
-      <w:proofErr w:type="gramEnd"/>
       <w:r>
         <w:rPr>
           <w:rFonts w:ascii="Consolas" w:hAnsi="Consolas" w:cs="Consolas"/>
@@ -1515,19 +1361,8 @@
           <w:sz w:val="19"/>
           <w:szCs w:val="19"/>
         </w:rPr>
-        <w:t xml:space="preserve"> </w:t>
-      </w:r>
-      <w:proofErr w:type="spellStart"/>
-      <w:r>
-        <w:rPr>
-          <w:rFonts w:ascii="Consolas" w:hAnsi="Consolas" w:cs="Consolas"/>
-          <w:color w:val="000000"/>
-          <w:sz w:val="19"/>
-          <w:szCs w:val="19"/>
-        </w:rPr>
-        <w:t>cnt</w:t>
-      </w:r>
-      <w:proofErr w:type="spellEnd"/>
+        <w:t xml:space="preserve"> cnt</w:t>
+      </w:r>
     </w:p>
     <w:p>
       <w:pPr>
@@ -1560,19 +1395,8 @@
           <w:sz w:val="19"/>
           <w:szCs w:val="19"/>
         </w:rPr>
-        <w:t xml:space="preserve"> </w:t>
-      </w:r>
-      <w:proofErr w:type="spellStart"/>
-      <w:r>
-        <w:rPr>
-          <w:rFonts w:ascii="Consolas" w:hAnsi="Consolas" w:cs="Consolas"/>
-          <w:color w:val="000000"/>
-          <w:sz w:val="19"/>
-          <w:szCs w:val="19"/>
-        </w:rPr>
-        <w:t>tit_train</w:t>
-      </w:r>
-      <w:proofErr w:type="spellEnd"/>
+        <w:t xml:space="preserve"> tit_train</w:t>
+      </w:r>
     </w:p>
     <w:p>
       <w:pPr>
@@ -1643,23 +1467,7 @@
         <w:t>of the results returned by above is not the same as by SQL</w:t>
       </w:r>
       <w:r>
-        <w:t xml:space="preserve">. So, use aggregate for </w:t>
-      </w:r>
-      <w:proofErr w:type="spellStart"/>
-      <w:r>
-        <w:t>dataframe</w:t>
-      </w:r>
-      <w:proofErr w:type="spellEnd"/>
-      <w:r>
-        <w:t xml:space="preserve"> and the either merge or </w:t>
-      </w:r>
-      <w:proofErr w:type="spellStart"/>
-      <w:r>
-        <w:t>cbind</w:t>
-      </w:r>
-      <w:proofErr w:type="spellEnd"/>
-      <w:r>
-        <w:t>. Here it is using merge</w:t>
+        <w:t>. So, use aggregate for dataframe and the either merge or cbind. Here it is using merge</w:t>
       </w:r>
       <w:r>
         <w:t>:</w:t>
@@ -1673,29 +1481,8 @@
           <w:numId w:val="1"/>
         </w:numPr>
       </w:pPr>
-      <w:proofErr w:type="gramStart"/>
-      <w:r>
-        <w:t>merge(</w:t>
-      </w:r>
-      <w:proofErr w:type="gramEnd"/>
-      <w:r>
-        <w:t>x = aggregate(x = list(</w:t>
-      </w:r>
-      <w:proofErr w:type="spellStart"/>
-      <w:r>
-        <w:t>Age_av</w:t>
-      </w:r>
-      <w:proofErr w:type="spellEnd"/>
-      <w:r>
-        <w:t xml:space="preserve"> = </w:t>
-      </w:r>
-      <w:proofErr w:type="spellStart"/>
-      <w:r>
-        <w:t>df$Age</w:t>
-      </w:r>
-      <w:proofErr w:type="spellEnd"/>
-      <w:r>
-        <w:t>,</w:t>
+      <w:r>
+        <w:t>merge(x = aggregate(x = list(Age_av = df$Age,</w:t>
       </w:r>
     </w:p>
     <w:p>
@@ -1704,23 +1491,7 @@
         <w:ind w:left="1440"/>
       </w:pPr>
       <w:r>
-        <w:t xml:space="preserve">                             </w:t>
-      </w:r>
-      <w:proofErr w:type="spellStart"/>
-      <w:r>
-        <w:t>Wages_av</w:t>
-      </w:r>
-      <w:proofErr w:type="spellEnd"/>
-      <w:r>
-        <w:t xml:space="preserve"> = </w:t>
-      </w:r>
-      <w:proofErr w:type="spellStart"/>
-      <w:r>
-        <w:t>df$Wages</w:t>
-      </w:r>
-      <w:proofErr w:type="spellEnd"/>
-      <w:r>
-        <w:t>,</w:t>
+        <w:t xml:space="preserve">                             Wages_av = df$Wages,</w:t>
       </w:r>
     </w:p>
     <w:p>
@@ -1729,23 +1500,7 @@
         <w:ind w:left="1440"/>
       </w:pPr>
       <w:r>
-        <w:t xml:space="preserve">                             </w:t>
-      </w:r>
-      <w:proofErr w:type="spellStart"/>
-      <w:r>
-        <w:t>Productivity_av</w:t>
-      </w:r>
-      <w:proofErr w:type="spellEnd"/>
-      <w:r>
-        <w:t xml:space="preserve"> = </w:t>
-      </w:r>
-      <w:proofErr w:type="spellStart"/>
-      <w:r>
-        <w:t>df$Productivity</w:t>
-      </w:r>
-      <w:proofErr w:type="spellEnd"/>
-      <w:r>
-        <w:t>),</w:t>
+        <w:t xml:space="preserve">                             Productivity_av = df$Productivity),</w:t>
       </w:r>
     </w:p>
     <w:p>
@@ -1754,23 +1509,7 @@
         <w:ind w:left="1440"/>
       </w:pPr>
       <w:r>
-        <w:t xml:space="preserve">                by = </w:t>
-      </w:r>
-      <w:proofErr w:type="gramStart"/>
-      <w:r>
-        <w:t>list(</w:t>
-      </w:r>
-      <w:proofErr w:type="gramEnd"/>
-      <w:r>
-        <w:t xml:space="preserve">Company = </w:t>
-      </w:r>
-      <w:proofErr w:type="spellStart"/>
-      <w:r>
-        <w:t>df$Company</w:t>
-      </w:r>
-      <w:proofErr w:type="spellEnd"/>
-      <w:r>
-        <w:t>),</w:t>
+        <w:t xml:space="preserve">                by = list(Company = df$Company),</w:t>
       </w:r>
     </w:p>
     <w:p>
@@ -1788,31 +1527,7 @@
         <w:ind w:left="1440"/>
       </w:pPr>
       <w:r>
-        <w:t xml:space="preserve">      y = </w:t>
-      </w:r>
-      <w:proofErr w:type="gramStart"/>
-      <w:r>
-        <w:t>aggregate(</w:t>
-      </w:r>
-      <w:proofErr w:type="gramEnd"/>
-      <w:r>
-        <w:t>x = list(</w:t>
-      </w:r>
-      <w:proofErr w:type="spellStart"/>
-      <w:r>
-        <w:t>Education.University_sum</w:t>
-      </w:r>
-      <w:proofErr w:type="spellEnd"/>
-      <w:r>
-        <w:t xml:space="preserve"> = </w:t>
-      </w:r>
-      <w:proofErr w:type="spellStart"/>
-      <w:r>
-        <w:t>df$Education.University</w:t>
-      </w:r>
-      <w:proofErr w:type="spellEnd"/>
-      <w:r>
-        <w:t>),</w:t>
+        <w:t xml:space="preserve">      y = aggregate(x = list(Education.University_sum = df$Education.University),</w:t>
       </w:r>
     </w:p>
     <w:p>
@@ -1821,23 +1536,7 @@
         <w:ind w:left="1440"/>
       </w:pPr>
       <w:r>
-        <w:t xml:space="preserve">                by = </w:t>
-      </w:r>
-      <w:proofErr w:type="gramStart"/>
-      <w:r>
-        <w:t>list(</w:t>
-      </w:r>
-      <w:proofErr w:type="gramEnd"/>
-      <w:r>
-        <w:t xml:space="preserve">Company = </w:t>
-      </w:r>
-      <w:proofErr w:type="spellStart"/>
-      <w:r>
-        <w:t>df$Company</w:t>
-      </w:r>
-      <w:proofErr w:type="spellEnd"/>
-      <w:r>
-        <w:t>),</w:t>
+        <w:t xml:space="preserve">                by = list(Company = df$Company),</w:t>
       </w:r>
     </w:p>
     <w:p>
@@ -1867,15 +1566,7 @@
         </w:numPr>
       </w:pPr>
       <w:r>
-        <w:t xml:space="preserve">OR you can convert the </w:t>
-      </w:r>
-      <w:proofErr w:type="spellStart"/>
-      <w:r>
-        <w:t>dataframe</w:t>
-      </w:r>
-      <w:proofErr w:type="spellEnd"/>
-      <w:r>
-        <w:t xml:space="preserve"> to data table and then do:</w:t>
+        <w:t>OR you can convert the dataframe to data table and then do:</w:t>
       </w:r>
     </w:p>
     <w:p>
@@ -1884,17 +1575,7 @@
         <w:ind w:left="2160"/>
       </w:pPr>
       <w:r>
-        <w:t>library(</w:t>
-      </w:r>
-      <w:proofErr w:type="spellStart"/>
-      <w:proofErr w:type="gramStart"/>
-      <w:r>
-        <w:t>data.table</w:t>
-      </w:r>
-      <w:proofErr w:type="spellEnd"/>
-      <w:proofErr w:type="gramEnd"/>
-      <w:r>
-        <w:t>)</w:t>
+        <w:t>library(data.table)</w:t>
       </w:r>
     </w:p>
     <w:p>
@@ -1902,29 +1583,8 @@
         <w:pStyle w:val="ListParagraph"/>
         <w:ind w:left="2160"/>
       </w:pPr>
-      <w:proofErr w:type="spellStart"/>
-      <w:r>
-        <w:t>setDT</w:t>
-      </w:r>
-      <w:proofErr w:type="spellEnd"/>
-      <w:r>
-        <w:t>(df</w:t>
-      </w:r>
-      <w:proofErr w:type="gramStart"/>
-      <w:r>
-        <w:t>)[</w:t>
-      </w:r>
-      <w:proofErr w:type="gramEnd"/>
-      <w:r>
-        <w:t>, .(</w:t>
-      </w:r>
-      <w:proofErr w:type="spellStart"/>
-      <w:r>
-        <w:t>average.Age</w:t>
-      </w:r>
-      <w:proofErr w:type="spellEnd"/>
-      <w:r>
-        <w:t xml:space="preserve"> = mean(Age), </w:t>
+      <w:r>
+        <w:t xml:space="preserve">setDT(df)[, .(average.Age = mean(Age), </w:t>
       </w:r>
     </w:p>
     <w:p>
@@ -1933,17 +1593,7 @@
         <w:ind w:left="2160"/>
       </w:pPr>
       <w:r>
-        <w:t xml:space="preserve">              </w:t>
-      </w:r>
-      <w:proofErr w:type="spellStart"/>
-      <w:proofErr w:type="gramStart"/>
-      <w:r>
-        <w:t>average.Wages</w:t>
-      </w:r>
-      <w:proofErr w:type="spellEnd"/>
-      <w:proofErr w:type="gramEnd"/>
-      <w:r>
-        <w:t xml:space="preserve"> = mean(Wages), </w:t>
+        <w:t xml:space="preserve">              average.Wages = mean(Wages), </w:t>
       </w:r>
     </w:p>
     <w:p>
@@ -1952,25 +1602,7 @@
         <w:ind w:left="2160"/>
       </w:pPr>
       <w:r>
-        <w:t xml:space="preserve">              </w:t>
-      </w:r>
-      <w:proofErr w:type="spellStart"/>
-      <w:proofErr w:type="gramStart"/>
-      <w:r>
-        <w:t>sum.Education.University</w:t>
-      </w:r>
-      <w:proofErr w:type="spellEnd"/>
-      <w:proofErr w:type="gramEnd"/>
-      <w:r>
-        <w:t xml:space="preserve"> = sum(</w:t>
-      </w:r>
-      <w:proofErr w:type="spellStart"/>
-      <w:r>
-        <w:t>Education.University</w:t>
-      </w:r>
-      <w:proofErr w:type="spellEnd"/>
-      <w:r>
-        <w:t>),</w:t>
+        <w:t xml:space="preserve">              sum.Education.University = sum(Education.University),</w:t>
       </w:r>
     </w:p>
     <w:p>
@@ -1979,17 +1611,7 @@
         <w:ind w:left="2160"/>
       </w:pPr>
       <w:r>
-        <w:t xml:space="preserve">              </w:t>
-      </w:r>
-      <w:proofErr w:type="spellStart"/>
-      <w:proofErr w:type="gramStart"/>
-      <w:r>
-        <w:t>average.Productivity</w:t>
-      </w:r>
-      <w:proofErr w:type="spellEnd"/>
-      <w:proofErr w:type="gramEnd"/>
-      <w:r>
-        <w:t xml:space="preserve"> = mean(Productivity)), </w:t>
+        <w:t xml:space="preserve">              average.Productivity = mean(Productivity)), </w:t>
       </w:r>
     </w:p>
     <w:p>
@@ -2025,97 +1647,30 @@
       <w:r>
         <w:t xml:space="preserve"> </w:t>
       </w:r>
-      <w:proofErr w:type="spellStart"/>
-      <w:r>
-        <w:t>tit_train$</w:t>
-      </w:r>
-      <w:proofErr w:type="gramStart"/>
-      <w:r>
-        <w:t>Title</w:t>
-      </w:r>
-      <w:proofErr w:type="spellEnd"/>
-      <w:r>
-        <w:t>[</w:t>
-      </w:r>
-      <w:proofErr w:type="spellStart"/>
-      <w:proofErr w:type="gramEnd"/>
-      <w:r>
-        <w:t>tit_train$Title</w:t>
-      </w:r>
-      <w:proofErr w:type="spellEnd"/>
-      <w:r>
-        <w:t xml:space="preserve"> == 'Mlle']        &lt;- 'Miss' </w:t>
+      <w:r>
+        <w:t xml:space="preserve">tit_train$Title[tit_train$Title == 'Mlle']        &lt;- 'Miss' </w:t>
       </w:r>
     </w:p>
     <w:p>
       <w:pPr>
         <w:ind w:left="720"/>
       </w:pPr>
-      <w:proofErr w:type="spellStart"/>
-      <w:r>
-        <w:t>tit_train$</w:t>
-      </w:r>
-      <w:proofErr w:type="gramStart"/>
-      <w:r>
-        <w:t>Title</w:t>
-      </w:r>
-      <w:proofErr w:type="spellEnd"/>
-      <w:r>
-        <w:t>[</w:t>
-      </w:r>
-      <w:proofErr w:type="spellStart"/>
-      <w:proofErr w:type="gramEnd"/>
-      <w:r>
-        <w:t>tit_train$Title</w:t>
-      </w:r>
-      <w:proofErr w:type="spellEnd"/>
-      <w:r>
-        <w:t xml:space="preserve"> %in% </w:t>
-      </w:r>
-      <w:proofErr w:type="spellStart"/>
-      <w:r>
-        <w:t>rare_title</w:t>
-      </w:r>
-      <w:proofErr w:type="spellEnd"/>
-      <w:r>
-        <w:t>]  &lt;- 'Rare Title'</w:t>
+      <w:r>
+        <w:t>tit_train$Title[tit_train$Title %in% rare_title]  &lt;- 'Rare Title'</w:t>
       </w:r>
     </w:p>
     <w:p>
       <w:pPr>
         <w:ind w:left="720"/>
       </w:pPr>
-      <w:proofErr w:type="spellStart"/>
-      <w:r>
-        <w:t>tit_train$</w:t>
-      </w:r>
-      <w:proofErr w:type="gramStart"/>
-      <w:r>
-        <w:t>Title</w:t>
-      </w:r>
-      <w:proofErr w:type="spellEnd"/>
-      <w:r>
-        <w:t>[</w:t>
-      </w:r>
-      <w:proofErr w:type="gramEnd"/>
+      <w:r>
+        <w:t>tit_train$Title[</w:t>
+      </w:r>
       <w:r>
         <w:t>!</w:t>
       </w:r>
-      <w:proofErr w:type="spellStart"/>
-      <w:r>
-        <w:t>tit_train$Title</w:t>
-      </w:r>
-      <w:proofErr w:type="spellEnd"/>
-      <w:r>
-        <w:t xml:space="preserve"> %in% </w:t>
-      </w:r>
-      <w:proofErr w:type="spellStart"/>
-      <w:r>
-        <w:t>rare_title</w:t>
-      </w:r>
-      <w:proofErr w:type="spellEnd"/>
-      <w:r>
-        <w:t>]  &lt;- 'Rare Title'</w:t>
+      <w:r>
+        <w:t>tit_train$Title %in% rare_title]  &lt;- 'Rare Title'</w:t>
       </w:r>
     </w:p>
     <w:p>
@@ -2126,26 +1681,8 @@
           <w:numId w:val="1"/>
         </w:numPr>
       </w:pPr>
-      <w:proofErr w:type="gramStart"/>
-      <w:r>
-        <w:t>subset(</w:t>
-      </w:r>
-      <w:proofErr w:type="spellStart"/>
-      <w:proofErr w:type="gramEnd"/>
-      <w:r>
-        <w:t>tit_train,subset</w:t>
-      </w:r>
-      <w:proofErr w:type="spellEnd"/>
-      <w:r>
-        <w:t xml:space="preserve"> = !is.na(</w:t>
-      </w:r>
-      <w:proofErr w:type="spellStart"/>
-      <w:r>
-        <w:t>tit_train$Age</w:t>
-      </w:r>
-      <w:proofErr w:type="spellEnd"/>
-      <w:r>
-        <w:t>))</w:t>
+      <w:r>
+        <w:t>subset(tit_train,subset = !is.na(tit_train$Age))</w:t>
       </w:r>
       <w:r>
         <w:t xml:space="preserve"> </w:t>
@@ -2182,13 +1719,8 @@
       <w:pPr>
         <w:pStyle w:val="ListParagraph"/>
       </w:pPr>
-      <w:proofErr w:type="gramStart"/>
-      <w:r>
-        <w:t>subset(</w:t>
-      </w:r>
-      <w:proofErr w:type="gramEnd"/>
-      <w:r>
-        <w:t>auto, select = -c(name))</w:t>
+      <w:r>
+        <w:t>subset(auto, select = -c(name))</w:t>
       </w:r>
     </w:p>
     <w:p>
@@ -2203,11 +1735,9 @@
       <w:pPr>
         <w:pStyle w:val="ListParagraph"/>
       </w:pPr>
-      <w:proofErr w:type="gramStart"/>
       <w:r>
         <w:t>df[</w:t>
       </w:r>
-      <w:proofErr w:type="gramEnd"/>
       <w:r>
         <w:t>,-3</w:t>
       </w:r>
@@ -2224,15 +1754,7 @@
         </w:numPr>
       </w:pPr>
       <w:r>
-        <w:t xml:space="preserve">Filtering a matrix (like on returned by </w:t>
-      </w:r>
-      <w:proofErr w:type="spellStart"/>
-      <w:r>
-        <w:t>cor</w:t>
-      </w:r>
-      <w:proofErr w:type="spellEnd"/>
-      <w:r>
-        <w:t>) can be done in various ways</w:t>
+        <w:t>Filtering a matrix (like on returned by cor) can be done in various ways</w:t>
       </w:r>
       <w:r>
         <w:t>:</w:t>
@@ -2243,39 +1765,15 @@
         <w:pStyle w:val="ListParagraph"/>
       </w:pPr>
       <w:r>
-        <w:t xml:space="preserve">auto = </w:t>
-      </w:r>
-      <w:proofErr w:type="gramStart"/>
-      <w:r>
-        <w:t>ISLR::</w:t>
-      </w:r>
-      <w:proofErr w:type="gramEnd"/>
-      <w:r>
-        <w:t>Auto</w:t>
-      </w:r>
-    </w:p>
-    <w:p>
-      <w:pPr>
-        <w:pStyle w:val="ListParagraph"/>
-      </w:pPr>
-      <w:r>
-        <w:t xml:space="preserve">mat = </w:t>
-      </w:r>
-      <w:proofErr w:type="spellStart"/>
-      <w:r>
-        <w:t>cor</w:t>
-      </w:r>
-      <w:proofErr w:type="spellEnd"/>
-      <w:r>
-        <w:t>(</w:t>
-      </w:r>
-      <w:proofErr w:type="spellStart"/>
-      <w:r>
-        <w:t>auto_sb</w:t>
-      </w:r>
-      <w:proofErr w:type="spellEnd"/>
-      <w:r>
-        <w:t>)</w:t>
+        <w:t>auto = ISLR::Auto</w:t>
+      </w:r>
+    </w:p>
+    <w:p>
+      <w:pPr>
+        <w:pStyle w:val="ListParagraph"/>
+      </w:pPr>
+      <w:r>
+        <w:t>mat = cor(auto_sb)</w:t>
       </w:r>
     </w:p>
     <w:p>
@@ -2309,33 +1807,15 @@
         <w:pStyle w:val="ListParagraph"/>
       </w:pPr>
       <w:r>
-        <w:t>subset(</w:t>
-      </w:r>
-      <w:proofErr w:type="spellStart"/>
-      <w:proofErr w:type="gramStart"/>
-      <w:r>
-        <w:t>mat,mat</w:t>
-      </w:r>
-      <w:proofErr w:type="spellEnd"/>
-      <w:proofErr w:type="gramEnd"/>
-      <w:r>
-        <w:t xml:space="preserve">&gt;.4) # this returns a vector of values satisfying the condition </w:t>
-      </w:r>
-    </w:p>
-    <w:p>
-      <w:pPr>
-        <w:pStyle w:val="ListParagraph"/>
-      </w:pPr>
-      <w:r>
-        <w:t xml:space="preserve">which(mat&gt;.4, </w:t>
-      </w:r>
-      <w:proofErr w:type="spellStart"/>
-      <w:r>
-        <w:t>arr.ind</w:t>
-      </w:r>
-      <w:proofErr w:type="spellEnd"/>
-      <w:r>
-        <w:t xml:space="preserve"> = T)</w:t>
+        <w:t xml:space="preserve">subset(mat,mat&gt;.4) # this returns a vector of values satisfying the condition </w:t>
+      </w:r>
+    </w:p>
+    <w:p>
+      <w:pPr>
+        <w:pStyle w:val="ListParagraph"/>
+      </w:pPr>
+      <w:r>
+        <w:t>which(mat&gt;.4, arr.ind = T)</w:t>
       </w:r>
       <w:r>
         <w:t xml:space="preserve"> </w:t>
@@ -2394,23 +1874,8 @@
           <w:numId w:val="1"/>
         </w:numPr>
       </w:pPr>
-      <w:proofErr w:type="spellStart"/>
-      <w:proofErr w:type="gramStart"/>
-      <w:r>
-        <w:t>is.element</w:t>
-      </w:r>
-      <w:proofErr w:type="spellEnd"/>
-      <w:proofErr w:type="gramEnd"/>
-      <w:r>
-        <w:t>(FALSE, is.na(</w:t>
-      </w:r>
-      <w:proofErr w:type="spellStart"/>
-      <w:r>
-        <w:t>Auto$year</w:t>
-      </w:r>
-      <w:proofErr w:type="spellEnd"/>
-      <w:r>
-        <w:t>))</w:t>
+      <w:r>
+        <w:t>is.element(FALSE, is.na(Auto$year))</w:t>
       </w:r>
       <w:r>
         <w:t xml:space="preserve"> checks whether a value belongs to a set.</w:t>
@@ -2419,36 +1884,15 @@
         <w:t xml:space="preserve"> In SQL one can use IN keyword</w:t>
       </w:r>
       <w:r>
-        <w:t xml:space="preserve"> to form a similar condition. </w:t>
-      </w:r>
-      <w:proofErr w:type="gramStart"/>
-      <w:r>
-        <w:t>Actually, in</w:t>
-      </w:r>
-      <w:proofErr w:type="gramEnd"/>
-      <w:r>
-        <w:t xml:space="preserve"> R as well there you have in:</w:t>
-      </w:r>
-    </w:p>
-    <w:p>
-      <w:pPr>
-        <w:pStyle w:val="ListParagraph"/>
-      </w:pPr>
-      <w:r>
-        <w:t xml:space="preserve">FALSE %in% </w:t>
-      </w:r>
-      <w:proofErr w:type="gramStart"/>
-      <w:r>
-        <w:t>is.na(</w:t>
-      </w:r>
-      <w:proofErr w:type="spellStart"/>
-      <w:proofErr w:type="gramEnd"/>
-      <w:r>
-        <w:t>Auto$year</w:t>
-      </w:r>
-      <w:proofErr w:type="spellEnd"/>
-      <w:r>
-        <w:t>)</w:t>
+        <w:t xml:space="preserve"> to form a similar condition. Actually, in R as well there you have in:</w:t>
+      </w:r>
+    </w:p>
+    <w:p>
+      <w:pPr>
+        <w:pStyle w:val="ListParagraph"/>
+      </w:pPr>
+      <w:r>
+        <w:t>FALSE %in% is.na(Auto$year)</w:t>
       </w:r>
     </w:p>
     <w:p>
@@ -2468,31 +1912,15 @@
         <w:pStyle w:val="ListParagraph"/>
       </w:pPr>
       <w:r>
-        <w:t>my.</w:t>
-      </w:r>
-      <w:proofErr w:type="gramStart"/>
-      <w:r>
-        <w:t>data.frame</w:t>
-      </w:r>
-      <w:proofErr w:type="gramEnd"/>
-      <w:r>
-        <w:t>$ProductID[order(my.data.frame$"SUM(Units)",decreasing=TRUE)][1:5]</w:t>
-      </w:r>
-    </w:p>
-    <w:p>
-      <w:pPr>
-        <w:pStyle w:val="ListParagraph"/>
-      </w:pPr>
-      <w:r>
-        <w:t>my.</w:t>
-      </w:r>
-      <w:proofErr w:type="gramStart"/>
-      <w:r>
-        <w:t>data.frame</w:t>
-      </w:r>
-      <w:proofErr w:type="gramEnd"/>
-      <w:r>
-        <w:t>[order(my.data.frame$"SUM(Revenue)",decreasing=TRUE),]</w:t>
+        <w:t>my.data.frame$ProductID[order(my.data.frame$"SUM(Units)",decreasing=TRUE)][1:5]</w:t>
+      </w:r>
+    </w:p>
+    <w:p>
+      <w:pPr>
+        <w:pStyle w:val="ListParagraph"/>
+      </w:pPr>
+      <w:r>
+        <w:t>my.data.frame[order(my.data.frame$"SUM(Revenue)",decreasing=TRUE),]</w:t>
       </w:r>
     </w:p>
     <w:p>
@@ -2514,13 +1942,8 @@
       <w:r>
         <w:t xml:space="preserve">Inner Join: </w:t>
       </w:r>
-      <w:proofErr w:type="gramStart"/>
-      <w:r>
-        <w:t>merge(</w:t>
-      </w:r>
-      <w:proofErr w:type="gramEnd"/>
-      <w:r>
-        <w:t>df1, df2)</w:t>
+      <w:r>
+        <w:t>merge(df1, df2)</w:t>
       </w:r>
       <w:r>
         <w:t xml:space="preserve"> #</w:t>
@@ -2539,21 +1962,8 @@
       <w:r>
         <w:t xml:space="preserve">Inner Join: </w:t>
       </w:r>
-      <w:proofErr w:type="gramStart"/>
-      <w:r>
-        <w:t>merge(</w:t>
-      </w:r>
-      <w:proofErr w:type="gramEnd"/>
-      <w:r>
-        <w:t>df1, df2, by = "</w:t>
-      </w:r>
-      <w:proofErr w:type="spellStart"/>
-      <w:r>
-        <w:t>CustomerId</w:t>
-      </w:r>
-      <w:proofErr w:type="spellEnd"/>
-      <w:r>
-        <w:t>")</w:t>
+      <w:r>
+        <w:t>merge(df1, df2, by = "CustomerId")</w:t>
       </w:r>
       <w:r>
         <w:t>)</w:t>
@@ -2576,23 +1986,7 @@
         <w:t xml:space="preserve">Inner Join: </w:t>
       </w:r>
       <w:r>
-        <w:t xml:space="preserve">merge(x=df1,y=df2, </w:t>
-      </w:r>
-      <w:proofErr w:type="spellStart"/>
-      <w:r>
-        <w:t>by.x</w:t>
-      </w:r>
-      <w:proofErr w:type="spellEnd"/>
-      <w:r>
-        <w:t>=c("x_col1","x_col2"),</w:t>
-      </w:r>
-      <w:proofErr w:type="spellStart"/>
-      <w:r>
-        <w:t>by.y</w:t>
-      </w:r>
-      <w:proofErr w:type="spellEnd"/>
-      <w:r>
-        <w:t>=c("y_col1","y_col2"))</w:t>
+        <w:t>merge(x=df1,y=df2, by.x=c("x_col1","x_col2"),by.y=c("y_col1","y_col2"))</w:t>
       </w:r>
       <w:r>
         <w:t>#</w:t>
@@ -2609,103 +2003,31 @@
         <w:pStyle w:val="ListParagraph"/>
       </w:pPr>
       <w:r>
-        <w:t xml:space="preserve">Outer join: </w:t>
-      </w:r>
-      <w:proofErr w:type="gramStart"/>
-      <w:r>
-        <w:t>merge(</w:t>
-      </w:r>
-      <w:proofErr w:type="gramEnd"/>
-      <w:r>
-        <w:t>x = df1, y = df2, by = "</w:t>
-      </w:r>
-      <w:proofErr w:type="spellStart"/>
-      <w:r>
-        <w:t>CustomerId</w:t>
-      </w:r>
-      <w:proofErr w:type="spellEnd"/>
-      <w:r>
-        <w:t>", all = TRUE)</w:t>
-      </w:r>
-    </w:p>
-    <w:p>
-      <w:pPr>
-        <w:pStyle w:val="ListParagraph"/>
-      </w:pPr>
-      <w:r>
-        <w:t xml:space="preserve">Left outer: </w:t>
-      </w:r>
-      <w:proofErr w:type="gramStart"/>
-      <w:r>
-        <w:t>merge(</w:t>
-      </w:r>
-      <w:proofErr w:type="gramEnd"/>
-      <w:r>
-        <w:t>x = df1, y = df2, by = "</w:t>
-      </w:r>
-      <w:proofErr w:type="spellStart"/>
-      <w:r>
-        <w:t>CustomerId</w:t>
-      </w:r>
-      <w:proofErr w:type="spellEnd"/>
-      <w:r>
-        <w:t xml:space="preserve">", </w:t>
-      </w:r>
-      <w:proofErr w:type="spellStart"/>
-      <w:r>
-        <w:t>all.x</w:t>
-      </w:r>
-      <w:proofErr w:type="spellEnd"/>
-      <w:r>
-        <w:t xml:space="preserve"> = TRUE)</w:t>
-      </w:r>
-    </w:p>
-    <w:p>
-      <w:pPr>
-        <w:pStyle w:val="ListParagraph"/>
-      </w:pPr>
-      <w:r>
-        <w:t xml:space="preserve">Right outer: </w:t>
-      </w:r>
-      <w:proofErr w:type="gramStart"/>
-      <w:r>
-        <w:t>merge(</w:t>
-      </w:r>
-      <w:proofErr w:type="gramEnd"/>
-      <w:r>
-        <w:t>x = df1, y = df2, by = "</w:t>
-      </w:r>
-      <w:proofErr w:type="spellStart"/>
-      <w:r>
-        <w:t>CustomerId</w:t>
-      </w:r>
-      <w:proofErr w:type="spellEnd"/>
-      <w:r>
-        <w:t xml:space="preserve">", </w:t>
-      </w:r>
-      <w:proofErr w:type="spellStart"/>
-      <w:r>
-        <w:t>all.y</w:t>
-      </w:r>
-      <w:proofErr w:type="spellEnd"/>
-      <w:r>
-        <w:t xml:space="preserve"> = TRUE)</w:t>
-      </w:r>
-    </w:p>
-    <w:p>
-      <w:pPr>
-        <w:pStyle w:val="ListParagraph"/>
-      </w:pPr>
-      <w:r>
-        <w:t xml:space="preserve">Cross join: </w:t>
-      </w:r>
-      <w:proofErr w:type="gramStart"/>
-      <w:r>
-        <w:t>merge(</w:t>
-      </w:r>
-      <w:proofErr w:type="gramEnd"/>
-      <w:r>
-        <w:t>x = df1, y = df2, by = NULL)</w:t>
+        <w:t>Outer join: merge(x = df1, y = df2, by = "CustomerId", all = TRUE)</w:t>
+      </w:r>
+    </w:p>
+    <w:p>
+      <w:pPr>
+        <w:pStyle w:val="ListParagraph"/>
+      </w:pPr>
+      <w:r>
+        <w:t>Left outer: merge(x = df1, y = df2, by = "CustomerId", all.x = TRUE)</w:t>
+      </w:r>
+    </w:p>
+    <w:p>
+      <w:pPr>
+        <w:pStyle w:val="ListParagraph"/>
+      </w:pPr>
+      <w:r>
+        <w:t>Right outer: merge(x = df1, y = df2, by = "CustomerId", all.y = TRUE)</w:t>
+      </w:r>
+    </w:p>
+    <w:p>
+      <w:pPr>
+        <w:pStyle w:val="ListParagraph"/>
+      </w:pPr>
+      <w:r>
+        <w:t>Cross join: merge(x = df1, y = df2, by = NULL)</w:t>
       </w:r>
     </w:p>
     <w:p>
@@ -2720,23 +2042,10 @@
         <w:t>T-SQL Lag window function has a somewhat equivalent in R called diff</w:t>
       </w:r>
       <w:r>
-        <w:t xml:space="preserve">. Another way to do lag/lead is to use </w:t>
-      </w:r>
-      <w:proofErr w:type="spellStart"/>
-      <w:r>
-        <w:t>tidyverse</w:t>
-      </w:r>
-      <w:proofErr w:type="spellEnd"/>
-      <w:r>
-        <w:t xml:space="preserve"> (Can we do equivalent of window </w:t>
-      </w:r>
-      <w:proofErr w:type="spellStart"/>
-      <w:r>
-        <w:t>funcs</w:t>
-      </w:r>
-      <w:proofErr w:type="spellEnd"/>
-      <w:r>
-        <w:t xml:space="preserve"> in base R?)</w:t>
+        <w:t>. Another way to do lag/lead is to use tidyverse</w:t>
+      </w:r>
+      <w:r>
+        <w:t xml:space="preserve"> (Can we do equivalent of window funcs in base R?)</w:t>
       </w:r>
       <w:r>
         <w:t>:</w:t>
@@ -2756,7 +2065,6 @@
           <w:szCs w:val="19"/>
         </w:rPr>
       </w:pPr>
-      <w:proofErr w:type="gramStart"/>
       <w:r>
         <w:rPr>
           <w:rFonts w:ascii="Consolas" w:hAnsi="Consolas" w:cs="Consolas"/>
@@ -2775,7 +2083,6 @@
         </w:rPr>
         <w:t>with</w:t>
       </w:r>
-      <w:proofErr w:type="gramEnd"/>
       <w:r>
         <w:rPr>
           <w:rFonts w:ascii="Consolas" w:hAnsi="Consolas" w:cs="Consolas"/>
@@ -2893,7 +2200,6 @@
         </w:rPr>
         <w:tab/>
       </w:r>
-      <w:proofErr w:type="gramStart"/>
       <w:r>
         <w:rPr>
           <w:rFonts w:ascii="Consolas" w:hAnsi="Consolas" w:cs="Consolas"/>
@@ -2912,26 +2218,14 @@
         </w:rPr>
         <w:t>(</w:t>
       </w:r>
-      <w:proofErr w:type="spellStart"/>
-      <w:proofErr w:type="gramEnd"/>
-      <w:r>
-        <w:rPr>
-          <w:rFonts w:ascii="Consolas" w:hAnsi="Consolas" w:cs="Consolas"/>
-          <w:color w:val="000000"/>
-          <w:sz w:val="19"/>
-          <w:szCs w:val="19"/>
-        </w:rPr>
-        <w:t>LowerDepth</w:t>
-      </w:r>
-      <w:proofErr w:type="spellEnd"/>
-      <w:r>
-        <w:rPr>
-          <w:rFonts w:ascii="Consolas" w:hAnsi="Consolas" w:cs="Consolas"/>
-          <w:color w:val="000000"/>
-          <w:sz w:val="19"/>
-          <w:szCs w:val="19"/>
-        </w:rPr>
-        <w:t xml:space="preserve"> </w:t>
+      <w:r>
+        <w:rPr>
+          <w:rFonts w:ascii="Consolas" w:hAnsi="Consolas" w:cs="Consolas"/>
+          <w:color w:val="000000"/>
+          <w:sz w:val="19"/>
+          <w:szCs w:val="19"/>
+        </w:rPr>
+        <w:t xml:space="preserve">LowerDepth </w:t>
       </w:r>
       <w:r>
         <w:rPr>
@@ -3014,7 +2308,6 @@
         </w:rPr>
         <w:t>(</w:t>
       </w:r>
-      <w:proofErr w:type="spellStart"/>
       <w:r>
         <w:rPr>
           <w:rFonts w:ascii="Consolas" w:hAnsi="Consolas" w:cs="Consolas"/>
@@ -3024,7 +2317,6 @@
         </w:rPr>
         <w:t>UpperDepth</w:t>
       </w:r>
-      <w:proofErr w:type="spellEnd"/>
       <w:r>
         <w:rPr>
           <w:rFonts w:ascii="Consolas" w:hAnsi="Consolas" w:cs="Consolas"/>
@@ -3095,27 +2387,7 @@
           <w:sz w:val="19"/>
           <w:szCs w:val="19"/>
         </w:rPr>
-        <w:t xml:space="preserve"> </w:t>
-      </w:r>
-      <w:proofErr w:type="spellStart"/>
-      <w:r>
-        <w:rPr>
-          <w:rFonts w:ascii="Consolas" w:hAnsi="Consolas" w:cs="Consolas"/>
-          <w:color w:val="000000"/>
-          <w:sz w:val="19"/>
-          <w:szCs w:val="19"/>
-        </w:rPr>
-        <w:t>siteID</w:t>
-      </w:r>
-      <w:proofErr w:type="spellEnd"/>
-      <w:r>
-        <w:rPr>
-          <w:rFonts w:ascii="Consolas" w:hAnsi="Consolas" w:cs="Consolas"/>
-          <w:color w:val="000000"/>
-          <w:sz w:val="19"/>
-          <w:szCs w:val="19"/>
-        </w:rPr>
-        <w:t xml:space="preserve"> </w:t>
+        <w:t xml:space="preserve"> siteID </w:t>
       </w:r>
       <w:r>
         <w:rPr>
@@ -3151,19 +2423,8 @@
           <w:sz w:val="19"/>
           <w:szCs w:val="19"/>
         </w:rPr>
-        <w:t xml:space="preserve"> </w:t>
-      </w:r>
-      <w:proofErr w:type="spellStart"/>
-      <w:r>
-        <w:rPr>
-          <w:rFonts w:ascii="Consolas" w:hAnsi="Consolas" w:cs="Consolas"/>
-          <w:color w:val="000000"/>
-          <w:sz w:val="19"/>
-          <w:szCs w:val="19"/>
-        </w:rPr>
-        <w:t>siteID</w:t>
-      </w:r>
-      <w:proofErr w:type="spellEnd"/>
+        <w:t xml:space="preserve"> siteID</w:t>
+      </w:r>
       <w:r>
         <w:rPr>
           <w:rFonts w:ascii="Consolas" w:hAnsi="Consolas" w:cs="Consolas"/>
@@ -3180,19 +2441,8 @@
           <w:sz w:val="19"/>
           <w:szCs w:val="19"/>
         </w:rPr>
-        <w:t xml:space="preserve"> </w:t>
-      </w:r>
-      <w:proofErr w:type="spellStart"/>
-      <w:r>
-        <w:rPr>
-          <w:rFonts w:ascii="Consolas" w:hAnsi="Consolas" w:cs="Consolas"/>
-          <w:color w:val="000000"/>
-          <w:sz w:val="19"/>
-          <w:szCs w:val="19"/>
-        </w:rPr>
-        <w:t>LayerNo</w:t>
-      </w:r>
-      <w:proofErr w:type="spellEnd"/>
+        <w:t xml:space="preserve"> LayerNo</w:t>
+      </w:r>
       <w:r>
         <w:rPr>
           <w:rFonts w:ascii="Consolas" w:hAnsi="Consolas" w:cs="Consolas"/>
@@ -3453,13 +2703,8 @@
         <w:pStyle w:val="ListParagraph"/>
       </w:pPr>
       <w:r>
-        <w:t xml:space="preserve">Equivalent in R using </w:t>
-      </w:r>
-      <w:proofErr w:type="spellStart"/>
-      <w:r>
-        <w:t>tiyverse</w:t>
-      </w:r>
-      <w:proofErr w:type="spellEnd"/>
+        <w:t>Equivalent in R using tiyverse</w:t>
+      </w:r>
       <w:r>
         <w:t>:</w:t>
       </w:r>
@@ -3470,15 +2715,7 @@
         <w:ind w:left="1440"/>
       </w:pPr>
       <w:r>
-        <w:t>library(</w:t>
-      </w:r>
-      <w:proofErr w:type="spellStart"/>
-      <w:r>
-        <w:t>tidyverse</w:t>
-      </w:r>
-      <w:proofErr w:type="spellEnd"/>
-      <w:r>
-        <w:t>)</w:t>
+        <w:t>library(tidyverse)</w:t>
       </w:r>
     </w:p>
     <w:p>
@@ -3486,13 +2723,8 @@
         <w:pStyle w:val="ListParagraph"/>
         <w:ind w:left="1440"/>
       </w:pPr>
-      <w:proofErr w:type="spellStart"/>
-      <w:r>
-        <w:t>site_layers</w:t>
-      </w:r>
-      <w:proofErr w:type="spellEnd"/>
-      <w:r>
-        <w:t xml:space="preserve"> &lt;- read.csv("C:/Users/sin17h/Downloads/CarbonSiteSampleMethod20210108_2.csv")</w:t>
+      <w:r>
+        <w:t>site_layers &lt;- read.csv("C:/Users/sin17h/Downloads/CarbonSiteSampleMethod20210108_2.csv")</w:t>
       </w:r>
     </w:p>
     <w:p>
@@ -3512,29 +2744,8 @@
         <w:pStyle w:val="ListParagraph"/>
         <w:ind w:left="1440"/>
       </w:pPr>
-      <w:proofErr w:type="spellStart"/>
-      <w:r>
-        <w:t>site_layers_tb</w:t>
-      </w:r>
-      <w:proofErr w:type="spellEnd"/>
-      <w:r>
-        <w:t xml:space="preserve"> &lt;- </w:t>
-      </w:r>
-      <w:proofErr w:type="spellStart"/>
-      <w:r>
-        <w:t>as_tibble</w:t>
-      </w:r>
-      <w:proofErr w:type="spellEnd"/>
-      <w:r>
-        <w:t>(</w:t>
-      </w:r>
-      <w:proofErr w:type="spellStart"/>
-      <w:r>
-        <w:t>site_layers</w:t>
-      </w:r>
-      <w:proofErr w:type="spellEnd"/>
-      <w:r>
-        <w:t>)</w:t>
+      <w:r>
+        <w:t>site_layers_tb &lt;- as_tibble(site_layers)</w:t>
       </w:r>
     </w:p>
     <w:p>
@@ -3542,45 +2753,8 @@
         <w:pStyle w:val="ListParagraph"/>
         <w:ind w:left="1440"/>
       </w:pPr>
-      <w:proofErr w:type="spellStart"/>
-      <w:r>
-        <w:t>site_layers_tb_proc</w:t>
-      </w:r>
-      <w:proofErr w:type="spellEnd"/>
-      <w:r>
-        <w:t xml:space="preserve"> &lt;- </w:t>
-      </w:r>
-      <w:proofErr w:type="spellStart"/>
-      <w:r>
-        <w:t>site_layers_tb</w:t>
-      </w:r>
-      <w:proofErr w:type="spellEnd"/>
-      <w:r>
-        <w:t xml:space="preserve"> %&gt;</w:t>
-      </w:r>
-      <w:proofErr w:type="gramStart"/>
-      <w:r>
-        <w:t xml:space="preserve">%  </w:t>
-      </w:r>
-      <w:proofErr w:type="spellStart"/>
-      <w:r>
-        <w:t>group</w:t>
-      </w:r>
-      <w:proofErr w:type="gramEnd"/>
-      <w:r>
-        <w:t>_by</w:t>
-      </w:r>
-      <w:proofErr w:type="spellEnd"/>
-      <w:r>
-        <w:t>(</w:t>
-      </w:r>
-      <w:proofErr w:type="spellStart"/>
-      <w:r>
-        <w:t>siteID</w:t>
-      </w:r>
-      <w:proofErr w:type="spellEnd"/>
-      <w:r>
-        <w:t>) %&gt;%</w:t>
+      <w:r>
+        <w:t>site_layers_tb_proc &lt;- site_layers_tb %&gt;%  group_by(siteID) %&gt;%</w:t>
       </w:r>
     </w:p>
     <w:p>
@@ -3589,52 +2763,7 @@
         <w:ind w:left="1440"/>
       </w:pPr>
       <w:r>
-        <w:t xml:space="preserve">                        </w:t>
-      </w:r>
-      <w:proofErr w:type="gramStart"/>
-      <w:r>
-        <w:t>mutate(</w:t>
-      </w:r>
-      <w:proofErr w:type="spellStart"/>
-      <w:proofErr w:type="gramEnd"/>
-      <w:r>
-        <w:t>leadUpperDepth</w:t>
-      </w:r>
-      <w:proofErr w:type="spellEnd"/>
-      <w:r>
-        <w:t xml:space="preserve"> = </w:t>
-      </w:r>
-      <w:proofErr w:type="spellStart"/>
-      <w:r>
-        <w:t>with_order</w:t>
-      </w:r>
-      <w:proofErr w:type="spellEnd"/>
-      <w:r>
-        <w:t>(</w:t>
-      </w:r>
-      <w:proofErr w:type="spellStart"/>
-      <w:r>
-        <w:t>order_by</w:t>
-      </w:r>
-      <w:proofErr w:type="spellEnd"/>
-      <w:r>
-        <w:t xml:space="preserve"> = </w:t>
-      </w:r>
-      <w:proofErr w:type="spellStart"/>
-      <w:r>
-        <w:t>LayerNo</w:t>
-      </w:r>
-      <w:proofErr w:type="spellEnd"/>
-      <w:r>
-        <w:t xml:space="preserve">, fun = lead, x = </w:t>
-      </w:r>
-      <w:proofErr w:type="spellStart"/>
-      <w:r>
-        <w:t>UpperDepth</w:t>
-      </w:r>
-      <w:proofErr w:type="spellEnd"/>
-      <w:r>
-        <w:t xml:space="preserve">)) %&gt;% </w:t>
+        <w:t xml:space="preserve">                        mutate(leadUpperDepth = with_order(order_by = LayerNo, fun = lead, x = UpperDepth)) %&gt;% </w:t>
       </w:r>
     </w:p>
     <w:p>
@@ -3643,28 +2772,7 @@
         <w:ind w:left="1440"/>
       </w:pPr>
       <w:r>
-        <w:t xml:space="preserve">  </w:t>
-      </w:r>
-      <w:proofErr w:type="gramStart"/>
-      <w:r>
-        <w:t>arrange(</w:t>
-      </w:r>
-      <w:proofErr w:type="spellStart"/>
-      <w:proofErr w:type="gramEnd"/>
-      <w:r>
-        <w:t>siteID</w:t>
-      </w:r>
-      <w:proofErr w:type="spellEnd"/>
-      <w:r>
-        <w:t xml:space="preserve">, </w:t>
-      </w:r>
-      <w:proofErr w:type="spellStart"/>
-      <w:r>
-        <w:t>leadUpperDepth</w:t>
-      </w:r>
-      <w:proofErr w:type="spellEnd"/>
-      <w:r>
-        <w:t>)</w:t>
+        <w:t xml:space="preserve">  arrange(siteID, leadUpperDepth)</w:t>
       </w:r>
     </w:p>
     <w:p>
@@ -3672,61 +2780,17 @@
         <w:pStyle w:val="ListParagraph"/>
         <w:ind w:left="1440"/>
       </w:pPr>
-      <w:proofErr w:type="spellStart"/>
-      <w:r>
-        <w:t>site_layers_tb_proc$diff</w:t>
-      </w:r>
-      <w:proofErr w:type="spellEnd"/>
-      <w:r>
-        <w:t xml:space="preserve"> = </w:t>
-      </w:r>
-      <w:proofErr w:type="spellStart"/>
-      <w:r>
-        <w:t>site_layers_tb_proc$LowerDepth</w:t>
-      </w:r>
-      <w:proofErr w:type="spellEnd"/>
-      <w:r>
-        <w:t xml:space="preserve"> - </w:t>
-      </w:r>
-      <w:proofErr w:type="spellStart"/>
-      <w:r>
-        <w:t>site_layers_tb_proc$leadUpperDepth</w:t>
-      </w:r>
-      <w:proofErr w:type="spellEnd"/>
+      <w:r>
+        <w:t>site_layers_tb_proc$diff = site_layers_tb_proc$LowerDepth - site_layers_tb_proc$leadUpperDepth</w:t>
+      </w:r>
     </w:p>
     <w:p>
       <w:pPr>
         <w:pStyle w:val="ListParagraph"/>
         <w:ind w:left="1440"/>
       </w:pPr>
-      <w:proofErr w:type="spellStart"/>
-      <w:r>
-        <w:t>site_layers_tb_proc_filtered</w:t>
-      </w:r>
-      <w:proofErr w:type="spellEnd"/>
-      <w:r>
-        <w:t xml:space="preserve"> &lt;- </w:t>
-      </w:r>
-      <w:proofErr w:type="gramStart"/>
-      <w:r>
-        <w:t>subset(</w:t>
-      </w:r>
-      <w:proofErr w:type="spellStart"/>
-      <w:proofErr w:type="gramEnd"/>
-      <w:r>
-        <w:t>site_layers_tb_proc</w:t>
-      </w:r>
-      <w:proofErr w:type="spellEnd"/>
-      <w:r>
-        <w:t xml:space="preserve">, </w:t>
-      </w:r>
-      <w:proofErr w:type="spellStart"/>
-      <w:r>
-        <w:t>site_layers_tb_proc$diff</w:t>
-      </w:r>
-      <w:proofErr w:type="spellEnd"/>
-      <w:r>
-        <w:t>&gt;=0)</w:t>
+      <w:r>
+        <w:t>site_layers_tb_proc_filtered &lt;- subset(site_layers_tb_proc, site_layers_tb_proc$diff&gt;=0)</w:t>
       </w:r>
     </w:p>
     <w:p>
@@ -3747,34 +2811,8 @@
         <w:pStyle w:val="ListParagraph"/>
         <w:ind w:firstLine="720"/>
       </w:pPr>
-      <w:proofErr w:type="spellStart"/>
-      <w:r>
-        <w:t>site_layers_dt</w:t>
-      </w:r>
-      <w:proofErr w:type="spellEnd"/>
-      <w:r>
-        <w:t xml:space="preserve"> &lt;- </w:t>
-      </w:r>
-      <w:proofErr w:type="spellStart"/>
-      <w:r>
-        <w:t>as.</w:t>
-      </w:r>
-      <w:proofErr w:type="gramStart"/>
-      <w:r>
-        <w:t>data.table</w:t>
-      </w:r>
-      <w:proofErr w:type="spellEnd"/>
-      <w:proofErr w:type="gramEnd"/>
-      <w:r>
-        <w:t>(</w:t>
-      </w:r>
-      <w:proofErr w:type="spellStart"/>
-      <w:r>
-        <w:t>site_layers</w:t>
-      </w:r>
-      <w:proofErr w:type="spellEnd"/>
-      <w:r>
-        <w:t>)</w:t>
+      <w:r>
+        <w:t>site_layers_dt &lt;- as.data.table(site_layers)</w:t>
       </w:r>
     </w:p>
     <w:p>
@@ -3782,47 +2820,8 @@
         <w:pStyle w:val="ListParagraph"/>
         <w:ind w:firstLine="720"/>
       </w:pPr>
-      <w:proofErr w:type="spellStart"/>
-      <w:r>
-        <w:t>site_layers_dt</w:t>
-      </w:r>
-      <w:proofErr w:type="spellEnd"/>
-      <w:proofErr w:type="gramStart"/>
-      <w:r>
-        <w:t>[,</w:t>
-      </w:r>
-      <w:proofErr w:type="spellStart"/>
-      <w:r>
-        <w:t>prev</w:t>
-      </w:r>
-      <w:proofErr w:type="spellEnd"/>
-      <w:proofErr w:type="gramEnd"/>
-      <w:r>
-        <w:t>:=</w:t>
-      </w:r>
-      <w:proofErr w:type="spellStart"/>
-      <w:r>
-        <w:t>site_layers_dt</w:t>
-      </w:r>
-      <w:proofErr w:type="spellEnd"/>
-      <w:r>
-        <w:t xml:space="preserve">[J(siteID,LayerNo-1), </w:t>
-      </w:r>
-      <w:proofErr w:type="spellStart"/>
-      <w:r>
-        <w:t>LowerDepth</w:t>
-      </w:r>
-      <w:proofErr w:type="spellEnd"/>
-      <w:r>
-        <w:t xml:space="preserve">, </w:t>
-      </w:r>
-      <w:proofErr w:type="spellStart"/>
-      <w:r>
-        <w:t>mult</w:t>
-      </w:r>
-      <w:proofErr w:type="spellEnd"/>
-      <w:r>
-        <w:t>='last']]</w:t>
+      <w:r>
+        <w:t>site_layers_dt[,prev:=site_layers_dt[J(siteID,LayerNo-1), LowerDepth, mult='last']]</w:t>
       </w:r>
     </w:p>
     <w:p>
@@ -3860,61 +2859,8 @@
         <w:pStyle w:val="ListParagraph"/>
         <w:ind w:left="1440"/>
       </w:pPr>
-      <w:proofErr w:type="spellStart"/>
-      <w:r>
-        <w:t>sm_dat_lr</w:t>
-      </w:r>
-      <w:proofErr w:type="spellEnd"/>
-      <w:r>
-        <w:t xml:space="preserve"> &lt;- </w:t>
-      </w:r>
-      <w:proofErr w:type="spellStart"/>
-      <w:r>
-        <w:t>sm_dat</w:t>
-      </w:r>
-      <w:proofErr w:type="spellEnd"/>
-      <w:r>
-        <w:t>[,c("</w:t>
-      </w:r>
-      <w:proofErr w:type="spellStart"/>
-      <w:r>
-        <w:t>lab_fid</w:t>
-      </w:r>
-      <w:proofErr w:type="spellEnd"/>
-      <w:r>
-        <w:t>", "</w:t>
-      </w:r>
-      <w:proofErr w:type="spellStart"/>
-      <w:r>
-        <w:t>Proj</w:t>
-      </w:r>
-      <w:proofErr w:type="spellEnd"/>
-      <w:r>
-        <w:t>", "Label", "</w:t>
-      </w:r>
-      <w:proofErr w:type="spellStart"/>
-      <w:r>
-        <w:t>Core.No</w:t>
-      </w:r>
-      <w:proofErr w:type="spellEnd"/>
-      <w:r>
-        <w:t>.", "</w:t>
-      </w:r>
-      <w:proofErr w:type="spellStart"/>
-      <w:r>
-        <w:t>Depth..cm</w:t>
-      </w:r>
-      <w:proofErr w:type="spellEnd"/>
-      <w:r>
-        <w:t>.", "Suction", "X..moisture..</w:t>
-      </w:r>
-      <w:proofErr w:type="spellStart"/>
-      <w:r>
-        <w:t>g.g</w:t>
-      </w:r>
-      <w:proofErr w:type="spellEnd"/>
-      <w:r>
-        <w:t>.", "Bulk.Density..g.cm3.")]</w:t>
+      <w:r>
+        <w:t>sm_dat_lr &lt;- sm_dat[,c("lab_fid", "Proj", "Label", "Core.No.", "Depth..cm.", "Suction", "X..moisture..g.g.", "Bulk.Density..g.cm3.")]</w:t>
       </w:r>
     </w:p>
     <w:p>
@@ -3922,60 +2868,37 @@
         <w:pStyle w:val="ListParagraph"/>
         <w:ind w:left="1440"/>
       </w:pPr>
-      <w:proofErr w:type="spellStart"/>
       <w:r>
         <w:lastRenderedPageBreak/>
+        <w:t>sm_dat_lr_pivot &lt;- melt(sm_dat_lr, id = c("lab_fid", "Proj", "Label", "Core.No.", "Depth..cm.", "Suction"))</w:t>
+      </w:r>
+    </w:p>
+    <w:p>
+      <w:pPr>
+        <w:pStyle w:val="ListParagraph"/>
+        <w:ind w:left="1440"/>
+      </w:pPr>
+      <w:r>
+        <w:t>names(sm_dat_lr_pivot)[names(sm_dat_lr_pivot) == "variable"] &lt;- "Lab_property"</w:t>
+      </w:r>
+    </w:p>
+    <w:p>
+      <w:pPr>
+        <w:pStyle w:val="ListParagraph"/>
+        <w:ind w:left="1440"/>
+      </w:pPr>
+      <w:r>
+        <w:t>names(sm_dat_lr_pivot)[names(sm_dat_lr_pivot) == "value"] &lt;- "Value"</w:t>
+      </w:r>
+    </w:p>
+    <w:p>
+      <w:pPr>
+        <w:pStyle w:val="ListParagraph"/>
+        <w:ind w:left="1440"/>
+      </w:pPr>
+      <w:r>
         <w:t>sm_dat_lr_pivot</w:t>
       </w:r>
-      <w:proofErr w:type="spellEnd"/>
-      <w:r>
-        <w:t xml:space="preserve"> &lt;- </w:t>
-      </w:r>
-      <w:proofErr w:type="gramStart"/>
-      <w:r>
-        <w:t>melt(</w:t>
-      </w:r>
-      <w:proofErr w:type="spellStart"/>
-      <w:proofErr w:type="gramEnd"/>
-      <w:r>
-        <w:t>sm_dat_lr</w:t>
-      </w:r>
-      <w:proofErr w:type="spellEnd"/>
-      <w:r>
-        <w:t>, id = c("</w:t>
-      </w:r>
-      <w:proofErr w:type="spellStart"/>
-      <w:r>
-        <w:t>lab_fid</w:t>
-      </w:r>
-      <w:proofErr w:type="spellEnd"/>
-      <w:r>
-        <w:t>", "</w:t>
-      </w:r>
-      <w:proofErr w:type="spellStart"/>
-      <w:r>
-        <w:t>Proj</w:t>
-      </w:r>
-      <w:proofErr w:type="spellEnd"/>
-      <w:r>
-        <w:t>", "Label", "</w:t>
-      </w:r>
-      <w:proofErr w:type="spellStart"/>
-      <w:r>
-        <w:t>Core.No</w:t>
-      </w:r>
-      <w:proofErr w:type="spellEnd"/>
-      <w:r>
-        <w:t>.", "</w:t>
-      </w:r>
-      <w:proofErr w:type="spellStart"/>
-      <w:r>
-        <w:t>Depth..cm</w:t>
-      </w:r>
-      <w:proofErr w:type="spellEnd"/>
-      <w:r>
-        <w:t>.", "Suction"))</w:t>
-      </w:r>
     </w:p>
     <w:p>
       <w:pPr>
@@ -3983,142 +2906,7 @@
         <w:ind w:left="1440"/>
       </w:pPr>
       <w:r>
-        <w:t>names(</w:t>
-      </w:r>
-      <w:proofErr w:type="spellStart"/>
-      <w:r>
-        <w:t>sm_dat_lr_</w:t>
-      </w:r>
-      <w:proofErr w:type="gramStart"/>
-      <w:r>
-        <w:t>pivot</w:t>
-      </w:r>
-      <w:proofErr w:type="spellEnd"/>
-      <w:r>
-        <w:t>)[</w:t>
-      </w:r>
-      <w:proofErr w:type="gramEnd"/>
-      <w:r>
-        <w:t>names(</w:t>
-      </w:r>
-      <w:proofErr w:type="spellStart"/>
-      <w:r>
-        <w:t>sm_dat_lr_pivot</w:t>
-      </w:r>
-      <w:proofErr w:type="spellEnd"/>
-      <w:r>
-        <w:t>) == "variable"] &lt;- "</w:t>
-      </w:r>
-      <w:proofErr w:type="spellStart"/>
-      <w:r>
-        <w:t>Lab_property</w:t>
-      </w:r>
-      <w:proofErr w:type="spellEnd"/>
-      <w:r>
-        <w:t>"</w:t>
-      </w:r>
-    </w:p>
-    <w:p>
-      <w:pPr>
-        <w:pStyle w:val="ListParagraph"/>
-        <w:ind w:left="1440"/>
-      </w:pPr>
-      <w:r>
-        <w:t>names(</w:t>
-      </w:r>
-      <w:proofErr w:type="spellStart"/>
-      <w:r>
-        <w:t>sm_dat_lr_</w:t>
-      </w:r>
-      <w:proofErr w:type="gramStart"/>
-      <w:r>
-        <w:t>pivot</w:t>
-      </w:r>
-      <w:proofErr w:type="spellEnd"/>
-      <w:r>
-        <w:t>)[</w:t>
-      </w:r>
-      <w:proofErr w:type="gramEnd"/>
-      <w:r>
-        <w:t>names(</w:t>
-      </w:r>
-      <w:proofErr w:type="spellStart"/>
-      <w:r>
-        <w:t>sm_dat_lr_pivot</w:t>
-      </w:r>
-      <w:proofErr w:type="spellEnd"/>
-      <w:r>
-        <w:t>) == "value"] &lt;- "Value"</w:t>
-      </w:r>
-    </w:p>
-    <w:p>
-      <w:pPr>
-        <w:pStyle w:val="ListParagraph"/>
-        <w:ind w:left="1440"/>
-      </w:pPr>
-      <w:proofErr w:type="spellStart"/>
-      <w:r>
-        <w:t>sm_dat_lr_pivot</w:t>
-      </w:r>
-      <w:proofErr w:type="spellEnd"/>
-    </w:p>
-    <w:p>
-      <w:pPr>
-        <w:pStyle w:val="ListParagraph"/>
-        <w:ind w:left="1440"/>
-      </w:pPr>
-      <w:proofErr w:type="gramStart"/>
-      <w:r>
-        <w:t>RODBC::</w:t>
-      </w:r>
-      <w:proofErr w:type="spellStart"/>
-      <w:proofErr w:type="gramEnd"/>
-      <w:r>
-        <w:t>sqlSave</w:t>
-      </w:r>
-      <w:proofErr w:type="spellEnd"/>
-      <w:r>
-        <w:t>(</w:t>
-      </w:r>
-      <w:proofErr w:type="spellStart"/>
-      <w:r>
-        <w:t>dbcon</w:t>
-      </w:r>
-      <w:proofErr w:type="spellEnd"/>
-      <w:r>
-        <w:t xml:space="preserve">, </w:t>
-      </w:r>
-      <w:proofErr w:type="spellStart"/>
-      <w:r>
-        <w:t>dat</w:t>
-      </w:r>
-      <w:proofErr w:type="spellEnd"/>
-      <w:r>
-        <w:t xml:space="preserve"> = </w:t>
-      </w:r>
-      <w:proofErr w:type="spellStart"/>
-      <w:r>
-        <w:t>sm_dat_lr_pivot</w:t>
-      </w:r>
-      <w:proofErr w:type="spellEnd"/>
-      <w:r>
-        <w:t>, "</w:t>
-      </w:r>
-      <w:proofErr w:type="spellStart"/>
-      <w:r>
-        <w:t>Lab_Results</w:t>
-      </w:r>
-      <w:proofErr w:type="spellEnd"/>
-      <w:r>
-        <w:t xml:space="preserve">", </w:t>
-      </w:r>
-      <w:proofErr w:type="spellStart"/>
-      <w:r>
-        <w:t>rownames</w:t>
-      </w:r>
-      <w:proofErr w:type="spellEnd"/>
-      <w:r>
-        <w:t xml:space="preserve"> = FALSE)</w:t>
+        <w:t>RODBC::sqlSave(dbcon, dat = sm_dat_lr_pivot, "Lab_Results", rownames = FALSE)</w:t>
       </w:r>
     </w:p>
     <w:p>
@@ -4128,6 +2916,9 @@
           <w:bottom w:val="single" w:sz="6" w:space="1" w:color="auto"/>
         </w:pBdr>
       </w:pPr>
+      <w:r>
+        <w:tab/>
+      </w:r>
     </w:p>
     <w:p>
       <w:pPr>
@@ -4136,6 +2927,18 @@
           <w:bottom w:val="single" w:sz="6" w:space="1" w:color="auto"/>
         </w:pBdr>
       </w:pPr>
+      <w:r>
+        <w:tab/>
+        <w:t>dcast is equivalent of ‘un-pivot’</w:t>
+      </w:r>
+    </w:p>
+    <w:p>
+      <w:pPr>
+        <w:pStyle w:val="ListParagraph"/>
+        <w:pBdr>
+          <w:bottom w:val="single" w:sz="6" w:space="1" w:color="auto"/>
+        </w:pBdr>
+      </w:pPr>
     </w:p>
     <w:p>
       <w:pPr>
@@ -4155,37 +2958,20 @@
         <w:pStyle w:val="ListParagraph"/>
       </w:pPr>
       <w:r>
-        <w:t>library(</w:t>
-      </w:r>
-      <w:proofErr w:type="spellStart"/>
-      <w:proofErr w:type="gramStart"/>
-      <w:r>
-        <w:t>data.table</w:t>
-      </w:r>
-      <w:proofErr w:type="spellEnd"/>
-      <w:proofErr w:type="gramEnd"/>
-      <w:r>
-        <w:t>)</w:t>
-      </w:r>
-    </w:p>
-    <w:p>
-      <w:pPr>
-        <w:pStyle w:val="ListParagraph"/>
-      </w:pPr>
-    </w:p>
-    <w:p>
-      <w:pPr>
-        <w:pStyle w:val="ListParagraph"/>
-      </w:pPr>
-      <w:proofErr w:type="spellStart"/>
-      <w:proofErr w:type="gramStart"/>
-      <w:r>
-        <w:t>set.seed</w:t>
-      </w:r>
-      <w:proofErr w:type="spellEnd"/>
-      <w:proofErr w:type="gramEnd"/>
-      <w:r>
-        <w:t>(1234)</w:t>
+        <w:t>library(data.table)</w:t>
+      </w:r>
+    </w:p>
+    <w:p>
+      <w:pPr>
+        <w:pStyle w:val="ListParagraph"/>
+      </w:pPr>
+    </w:p>
+    <w:p>
+      <w:pPr>
+        <w:pStyle w:val="ListParagraph"/>
+      </w:pPr>
+      <w:r>
+        <w:t>set.seed(1234)</w:t>
       </w:r>
     </w:p>
     <w:p>
@@ -4206,220 +2992,102 @@
         <w:pStyle w:val="ListParagraph"/>
       </w:pPr>
       <w:r>
-        <w:t xml:space="preserve">data_frame_1 = </w:t>
-      </w:r>
-      <w:proofErr w:type="spellStart"/>
-      <w:proofErr w:type="gramStart"/>
-      <w:r>
-        <w:t>data.frame</w:t>
-      </w:r>
-      <w:proofErr w:type="spellEnd"/>
-      <w:proofErr w:type="gramEnd"/>
-      <w:r>
-        <w:t xml:space="preserve">(id=paste("id_", 1:n, </w:t>
-      </w:r>
-      <w:proofErr w:type="spellStart"/>
-      <w:r>
-        <w:t>sep</w:t>
-      </w:r>
-      <w:proofErr w:type="spellEnd"/>
-      <w:r>
-        <w:t>=""),</w:t>
-      </w:r>
-    </w:p>
-    <w:p>
-      <w:pPr>
-        <w:pStyle w:val="ListParagraph"/>
-      </w:pPr>
-      <w:r>
-        <w:t xml:space="preserve">                          factor1=</w:t>
-      </w:r>
-      <w:proofErr w:type="gramStart"/>
-      <w:r>
-        <w:t>sample(</w:t>
-      </w:r>
-      <w:proofErr w:type="gramEnd"/>
-      <w:r>
-        <w:t>c("A", "B", "C"), n, replace=TRUE))</w:t>
-      </w:r>
-    </w:p>
-    <w:p>
-      <w:pPr>
-        <w:pStyle w:val="ListParagraph"/>
-      </w:pPr>
-      <w:r>
-        <w:t xml:space="preserve">data_frame_2 = </w:t>
-      </w:r>
-      <w:proofErr w:type="spellStart"/>
-      <w:proofErr w:type="gramStart"/>
-      <w:r>
-        <w:t>data.frame</w:t>
-      </w:r>
-      <w:proofErr w:type="spellEnd"/>
-      <w:proofErr w:type="gramEnd"/>
-      <w:r>
-        <w:t>(id=sample(data_frame_1$id),</w:t>
-      </w:r>
-    </w:p>
-    <w:p>
-      <w:pPr>
-        <w:pStyle w:val="ListParagraph"/>
-      </w:pPr>
-      <w:r>
-        <w:t xml:space="preserve">                          value1=</w:t>
-      </w:r>
-      <w:proofErr w:type="spellStart"/>
-      <w:r>
-        <w:t>rnorm</w:t>
-      </w:r>
-      <w:proofErr w:type="spellEnd"/>
-      <w:r>
-        <w:t>(n))</w:t>
-      </w:r>
-    </w:p>
-    <w:p>
-      <w:pPr>
-        <w:pStyle w:val="ListParagraph"/>
-      </w:pPr>
-    </w:p>
-    <w:p>
-      <w:pPr>
-        <w:pStyle w:val="ListParagraph"/>
-      </w:pPr>
-      <w:r>
-        <w:t xml:space="preserve">data_table_1 = </w:t>
-      </w:r>
-      <w:proofErr w:type="spellStart"/>
-      <w:proofErr w:type="gramStart"/>
-      <w:r>
-        <w:t>data.table</w:t>
-      </w:r>
-      <w:proofErr w:type="spellEnd"/>
-      <w:proofErr w:type="gramEnd"/>
-      <w:r>
-        <w:t>(data_frame_1, key="id")</w:t>
-      </w:r>
-    </w:p>
-    <w:p>
-      <w:pPr>
-        <w:pStyle w:val="ListParagraph"/>
-      </w:pPr>
-      <w:r>
-        <w:t xml:space="preserve">data_table_2 = </w:t>
-      </w:r>
-      <w:proofErr w:type="spellStart"/>
-      <w:proofErr w:type="gramStart"/>
-      <w:r>
-        <w:t>data.table</w:t>
-      </w:r>
-      <w:proofErr w:type="spellEnd"/>
-      <w:proofErr w:type="gramEnd"/>
-      <w:r>
-        <w:t>(data_frame_2, key="id")</w:t>
-      </w:r>
-    </w:p>
-    <w:p>
-      <w:pPr>
-        <w:pStyle w:val="ListParagraph"/>
-      </w:pPr>
-    </w:p>
-    <w:p>
-      <w:pPr>
-        <w:pStyle w:val="ListParagraph"/>
-      </w:pPr>
-      <w:proofErr w:type="spellStart"/>
-      <w:proofErr w:type="gramStart"/>
-      <w:r>
-        <w:t>system.time</w:t>
-      </w:r>
-      <w:proofErr w:type="spellEnd"/>
-      <w:proofErr w:type="gramEnd"/>
-      <w:r>
-        <w:t>(</w:t>
-      </w:r>
-      <w:proofErr w:type="spellStart"/>
-      <w:r>
-        <w:t>df.merged</w:t>
-      </w:r>
-      <w:proofErr w:type="spellEnd"/>
-      <w:r>
-        <w:t xml:space="preserve"> &lt;- merge(data_frame_1, data_frame_2))</w:t>
-      </w:r>
-    </w:p>
-    <w:p>
-      <w:pPr>
-        <w:pStyle w:val="ListParagraph"/>
-      </w:pPr>
-      <w:r>
-        <w:t xml:space="preserve">#   </w:t>
-      </w:r>
-      <w:proofErr w:type="gramStart"/>
-      <w:r>
-        <w:t>user  system</w:t>
-      </w:r>
-      <w:proofErr w:type="gramEnd"/>
-      <w:r>
-        <w:t xml:space="preserve"> elapsed </w:t>
-      </w:r>
-    </w:p>
-    <w:p>
-      <w:pPr>
-        <w:pStyle w:val="ListParagraph"/>
-      </w:pPr>
-      <w:r>
-        <w:t xml:space="preserve"># 17.983   </w:t>
-      </w:r>
-      <w:proofErr w:type="gramStart"/>
-      <w:r>
-        <w:t>0.189  18.063</w:t>
-      </w:r>
-      <w:proofErr w:type="gramEnd"/>
-      <w:r>
-        <w:t xml:space="preserve"> </w:t>
-      </w:r>
-    </w:p>
-    <w:p>
-      <w:pPr>
-        <w:pStyle w:val="ListParagraph"/>
-      </w:pPr>
-    </w:p>
-    <w:p>
-      <w:pPr>
-        <w:pStyle w:val="ListParagraph"/>
-      </w:pPr>
-      <w:proofErr w:type="spellStart"/>
-      <w:proofErr w:type="gramStart"/>
-      <w:r>
-        <w:t>system.time</w:t>
-      </w:r>
-      <w:proofErr w:type="spellEnd"/>
-      <w:proofErr w:type="gramEnd"/>
-      <w:r>
-        <w:t>(</w:t>
-      </w:r>
-      <w:proofErr w:type="spellStart"/>
-      <w:r>
-        <w:t>dt.merged</w:t>
-      </w:r>
-      <w:proofErr w:type="spellEnd"/>
-      <w:r>
-        <w:t xml:space="preserve"> &lt;- merge(data_table_1, data_table_2))</w:t>
-      </w:r>
-    </w:p>
-    <w:p>
-      <w:pPr>
-        <w:pStyle w:val="ListParagraph"/>
-      </w:pPr>
-      <w:r>
-        <w:t xml:space="preserve">#   </w:t>
-      </w:r>
-      <w:proofErr w:type="gramStart"/>
-      <w:r>
-        <w:t>user  system</w:t>
-      </w:r>
-      <w:proofErr w:type="gramEnd"/>
-      <w:r>
-        <w:t xml:space="preserve"> elapsed </w:t>
+        <w:t>data_frame_1 = data.frame(id=paste("id_", 1:n, sep=""),</w:t>
+      </w:r>
+    </w:p>
+    <w:p>
+      <w:pPr>
+        <w:pStyle w:val="ListParagraph"/>
+      </w:pPr>
+      <w:r>
+        <w:t xml:space="preserve">                          factor1=sample(c("A", "B", "C"), n, replace=TRUE))</w:t>
+      </w:r>
+    </w:p>
+    <w:p>
+      <w:pPr>
+        <w:pStyle w:val="ListParagraph"/>
+      </w:pPr>
+      <w:r>
+        <w:t>data_frame_2 = data.frame(id=sample(data_frame_1$id),</w:t>
+      </w:r>
+    </w:p>
+    <w:p>
+      <w:pPr>
+        <w:pStyle w:val="ListParagraph"/>
+      </w:pPr>
+      <w:r>
+        <w:t xml:space="preserve">                          value1=rnorm(n))</w:t>
+      </w:r>
+    </w:p>
+    <w:p>
+      <w:pPr>
+        <w:pStyle w:val="ListParagraph"/>
+      </w:pPr>
+    </w:p>
+    <w:p>
+      <w:pPr>
+        <w:pStyle w:val="ListParagraph"/>
+      </w:pPr>
+      <w:r>
+        <w:t>data_table_1 = data.table(data_frame_1, key="id")</w:t>
+      </w:r>
+    </w:p>
+    <w:p>
+      <w:pPr>
+        <w:pStyle w:val="ListParagraph"/>
+      </w:pPr>
+      <w:r>
+        <w:t>data_table_2 = data.table(data_frame_2, key="id")</w:t>
+      </w:r>
+    </w:p>
+    <w:p>
+      <w:pPr>
+        <w:pStyle w:val="ListParagraph"/>
+      </w:pPr>
+    </w:p>
+    <w:p>
+      <w:pPr>
+        <w:pStyle w:val="ListParagraph"/>
+      </w:pPr>
+      <w:r>
+        <w:t>system.time(df.merged &lt;- merge(data_frame_1, data_frame_2))</w:t>
+      </w:r>
+    </w:p>
+    <w:p>
+      <w:pPr>
+        <w:pStyle w:val="ListParagraph"/>
+      </w:pPr>
+      <w:r>
+        <w:t xml:space="preserve">#   user  system elapsed </w:t>
+      </w:r>
+    </w:p>
+    <w:p>
+      <w:pPr>
+        <w:pStyle w:val="ListParagraph"/>
+      </w:pPr>
+      <w:r>
+        <w:t xml:space="preserve"># 17.983   0.189  18.063 </w:t>
+      </w:r>
+    </w:p>
+    <w:p>
+      <w:pPr>
+        <w:pStyle w:val="ListParagraph"/>
+      </w:pPr>
+    </w:p>
+    <w:p>
+      <w:pPr>
+        <w:pStyle w:val="ListParagraph"/>
+      </w:pPr>
+      <w:r>
+        <w:t>system.time(dt.merged &lt;- merge(data_table_1, data_table_2))</w:t>
+      </w:r>
+    </w:p>
+    <w:p>
+      <w:pPr>
+        <w:pStyle w:val="ListParagraph"/>
+      </w:pPr>
+      <w:r>
+        <w:t xml:space="preserve">#   user  system elapsed </w:t>
       </w:r>
     </w:p>
     <w:p>

</xml_diff>